<commit_message>
Add astah file and modify word file
</commit_message>
<xml_diff>
--- a/RequirementAnalysis/Bài tập tuần 1 - NguyenVietHoang.docx
+++ b/RequirementAnalysis/Bài tập tuần 1 - NguyenVietHoang.docx
@@ -47,14 +47,11 @@
         <w:jc w:val="center"/>
       </w:pPr>
       <w:r>
-        <w:rPr>
-          <w:noProof/>
-        </w:rPr>
         <w:drawing>
-          <wp:inline distT="0" distB="0" distL="0" distR="0" wp14:anchorId="7EC00903" wp14:editId="2826BD3D">
-            <wp:extent cx="5400040" cy="4726940"/>
+          <wp:inline distT="0" distB="0" distL="0" distR="0" wp14:anchorId="03023BA5" wp14:editId="70F34C90">
+            <wp:extent cx="5943600" cy="5167630"/>
             <wp:effectExtent l="0" t="0" r="0" b="0"/>
-            <wp:docPr id="86" name="Hình ảnh 86"/>
+            <wp:docPr id="1" name="Hình ảnh 1"/>
             <wp:cNvGraphicFramePr>
               <a:graphicFrameLocks xmlns:a="http://schemas.openxmlformats.org/drawingml/2006/main" noChangeAspect="1"/>
             </wp:cNvGraphicFramePr>
@@ -62,36 +59,23 @@
               <a:graphicData uri="http://schemas.openxmlformats.org/drawingml/2006/picture">
                 <pic:pic xmlns:pic="http://schemas.openxmlformats.org/drawingml/2006/picture">
                   <pic:nvPicPr>
-                    <pic:cNvPr id="0" name="Picture 9"/>
-                    <pic:cNvPicPr>
-                      <a:picLocks noChangeAspect="1" noChangeArrowheads="1"/>
-                    </pic:cNvPicPr>
+                    <pic:cNvPr id="1" name=""/>
+                    <pic:cNvPicPr/>
                   </pic:nvPicPr>
                   <pic:blipFill>
-                    <a:blip r:embed="rId5">
-                      <a:extLst>
-                        <a:ext uri="{28A0092B-C50C-407E-A947-70E740481C1C}">
-                          <a14:useLocalDpi xmlns:a14="http://schemas.microsoft.com/office/drawing/2010/main" val="0"/>
-                        </a:ext>
-                      </a:extLst>
-                    </a:blip>
-                    <a:srcRect/>
+                    <a:blip r:embed="rId5"/>
                     <a:stretch>
                       <a:fillRect/>
                     </a:stretch>
                   </pic:blipFill>
-                  <pic:spPr bwMode="auto">
+                  <pic:spPr>
                     <a:xfrm>
                       <a:off x="0" y="0"/>
-                      <a:ext cx="5400040" cy="4726940"/>
+                      <a:ext cx="5943600" cy="5167630"/>
                     </a:xfrm>
                     <a:prstGeom prst="rect">
                       <a:avLst/>
                     </a:prstGeom>
-                    <a:noFill/>
-                    <a:ln>
-                      <a:noFill/>
-                    </a:ln>
                   </pic:spPr>
                 </pic:pic>
               </a:graphicData>
@@ -117,15 +101,12 @@
         <w:jc w:val="center"/>
       </w:pPr>
       <w:r>
-        <w:rPr>
-          <w:noProof/>
-        </w:rPr>
         <w:lastRenderedPageBreak/>
         <w:drawing>
-          <wp:inline distT="0" distB="0" distL="0" distR="0" wp14:anchorId="205F7F97" wp14:editId="08747278">
-            <wp:extent cx="5378618" cy="3377821"/>
+          <wp:inline distT="0" distB="0" distL="0" distR="0" wp14:anchorId="7857F6B1" wp14:editId="292E27FE">
+            <wp:extent cx="5943600" cy="3315335"/>
             <wp:effectExtent l="0" t="0" r="0" b="0"/>
-            <wp:docPr id="90" name="Hình ảnh 90"/>
+            <wp:docPr id="2" name="Hình ảnh 2"/>
             <wp:cNvGraphicFramePr>
               <a:graphicFrameLocks xmlns:a="http://schemas.openxmlformats.org/drawingml/2006/main" noChangeAspect="1"/>
             </wp:cNvGraphicFramePr>
@@ -133,36 +114,23 @@
               <a:graphicData uri="http://schemas.openxmlformats.org/drawingml/2006/picture">
                 <pic:pic xmlns:pic="http://schemas.openxmlformats.org/drawingml/2006/picture">
                   <pic:nvPicPr>
-                    <pic:cNvPr id="0" name="Picture 16"/>
-                    <pic:cNvPicPr>
-                      <a:picLocks noChangeAspect="1" noChangeArrowheads="1"/>
-                    </pic:cNvPicPr>
+                    <pic:cNvPr id="1" name=""/>
+                    <pic:cNvPicPr/>
                   </pic:nvPicPr>
                   <pic:blipFill>
-                    <a:blip r:embed="rId6">
-                      <a:extLst>
-                        <a:ext uri="{28A0092B-C50C-407E-A947-70E740481C1C}">
-                          <a14:useLocalDpi xmlns:a14="http://schemas.microsoft.com/office/drawing/2010/main" val="0"/>
-                        </a:ext>
-                      </a:extLst>
-                    </a:blip>
-                    <a:srcRect/>
+                    <a:blip r:embed="rId6"/>
                     <a:stretch>
                       <a:fillRect/>
                     </a:stretch>
                   </pic:blipFill>
-                  <pic:spPr bwMode="auto">
+                  <pic:spPr>
                     <a:xfrm>
                       <a:off x="0" y="0"/>
-                      <a:ext cx="5397619" cy="3389754"/>
+                      <a:ext cx="5943600" cy="3315335"/>
                     </a:xfrm>
                     <a:prstGeom prst="rect">
                       <a:avLst/>
                     </a:prstGeom>
-                    <a:noFill/>
-                    <a:ln>
-                      <a:noFill/>
-                    </a:ln>
                   </pic:spPr>
                 </pic:pic>
               </a:graphicData>
@@ -194,14 +162,11 @@
         <w:jc w:val="center"/>
       </w:pPr>
       <w:r>
-        <w:rPr>
-          <w:noProof/>
-        </w:rPr>
         <w:drawing>
-          <wp:inline distT="0" distB="0" distL="0" distR="0" wp14:anchorId="4B2F8E44" wp14:editId="7A71A3C3">
-            <wp:extent cx="5400040" cy="3078480"/>
-            <wp:effectExtent l="0" t="0" r="0" b="7620"/>
-            <wp:docPr id="97" name="Hình ảnh 97"/>
+          <wp:inline distT="0" distB="0" distL="0" distR="0" wp14:anchorId="5AA94AE0" wp14:editId="7E6D6E5F">
+            <wp:extent cx="5943600" cy="3621405"/>
+            <wp:effectExtent l="0" t="0" r="0" b="0"/>
+            <wp:docPr id="3" name="Hình ảnh 3"/>
             <wp:cNvGraphicFramePr>
               <a:graphicFrameLocks xmlns:a="http://schemas.openxmlformats.org/drawingml/2006/main" noChangeAspect="1"/>
             </wp:cNvGraphicFramePr>
@@ -209,36 +174,23 @@
               <a:graphicData uri="http://schemas.openxmlformats.org/drawingml/2006/picture">
                 <pic:pic xmlns:pic="http://schemas.openxmlformats.org/drawingml/2006/picture">
                   <pic:nvPicPr>
-                    <pic:cNvPr id="0" name="Picture 18"/>
-                    <pic:cNvPicPr>
-                      <a:picLocks noChangeAspect="1" noChangeArrowheads="1"/>
-                    </pic:cNvPicPr>
+                    <pic:cNvPr id="1" name=""/>
+                    <pic:cNvPicPr/>
                   </pic:nvPicPr>
                   <pic:blipFill>
-                    <a:blip r:embed="rId7">
-                      <a:extLst>
-                        <a:ext uri="{28A0092B-C50C-407E-A947-70E740481C1C}">
-                          <a14:useLocalDpi xmlns:a14="http://schemas.microsoft.com/office/drawing/2010/main" val="0"/>
-                        </a:ext>
-                      </a:extLst>
-                    </a:blip>
-                    <a:srcRect/>
+                    <a:blip r:embed="rId7"/>
                     <a:stretch>
                       <a:fillRect/>
                     </a:stretch>
                   </pic:blipFill>
-                  <pic:spPr bwMode="auto">
+                  <pic:spPr>
                     <a:xfrm>
                       <a:off x="0" y="0"/>
-                      <a:ext cx="5400040" cy="3078480"/>
+                      <a:ext cx="5943600" cy="3621405"/>
                     </a:xfrm>
                     <a:prstGeom prst="rect">
                       <a:avLst/>
                     </a:prstGeom>
-                    <a:noFill/>
-                    <a:ln>
-                      <a:noFill/>
-                    </a:ln>
                   </pic:spPr>
                 </pic:pic>
               </a:graphicData>

</xml_diff>

<commit_message>
Fix asta and word for last usecase
</commit_message>
<xml_diff>
--- a/RequirementAnalysis/Bài tập tuần 1 - NguyenVietHoang.docx
+++ b/RequirementAnalysis/Bài tập tuần 1 - NguyenVietHoang.docx
@@ -163,10 +163,10 @@
       </w:pPr>
       <w:r>
         <w:drawing>
-          <wp:inline distT="0" distB="0" distL="0" distR="0" wp14:anchorId="5AA94AE0" wp14:editId="7E6D6E5F">
+          <wp:inline distT="0" distB="0" distL="0" distR="0" wp14:anchorId="01A5995E" wp14:editId="7641D734">
             <wp:extent cx="5943600" cy="3621405"/>
             <wp:effectExtent l="0" t="0" r="0" b="0"/>
-            <wp:docPr id="3" name="Hình ảnh 3"/>
+            <wp:docPr id="4" name="Hình ảnh 4"/>
             <wp:cNvGraphicFramePr>
               <a:graphicFrameLocks xmlns:a="http://schemas.openxmlformats.org/drawingml/2006/main" noChangeAspect="1"/>
             </wp:cNvGraphicFramePr>

</xml_diff>